<commit_message>
Cambios teporales para ser discutidos por @jeffer29 y @JhonMunoz21.  Se cargan en Rama desarrollo
</commit_message>
<xml_diff>
--- a/pdf/GitHub.docx
+++ b/pdf/GitHub.docx
@@ -19,7 +19,15 @@
         <w:t>Crear una rama</w:t>
       </w:r>
       <w:r>
-        <w:t xml:space="preserve"> (branch)</w:t>
+        <w:t xml:space="preserve"> (</w:t>
+      </w:r>
+      <w:proofErr w:type="spellStart"/>
+      <w:r>
+        <w:t>branch</w:t>
+      </w:r>
+      <w:proofErr w:type="spellEnd"/>
+      <w:r>
+        <w:t>)</w:t>
       </w:r>
     </w:p>
     <w:p>
@@ -46,6 +54,7 @@
           <w:bCs/>
         </w:rPr>
       </w:pPr>
+      <w:proofErr w:type="spellStart"/>
       <w:r>
         <w:rPr>
           <w:b/>
@@ -53,6 +62,7 @@
         </w:rPr>
         <w:t>ProTip</w:t>
       </w:r>
+      <w:proofErr w:type="spellEnd"/>
     </w:p>
     <w:p>
       <w:pPr>
@@ -75,12 +85,84 @@
       <w:r>
         <w:t xml:space="preserve">debe ser descriptivo (por ejemplo, </w:t>
       </w:r>
+      <w:proofErr w:type="spellStart"/>
       <w:r>
         <w:rPr>
           <w:rFonts w:ascii="Courier New" w:hAnsi="Courier New" w:cs="Courier New"/>
         </w:rPr>
-        <w:t>refactor-authentication, user-content-cache-key, make-retina-avatars</w:t>
-      </w:r>
+        <w:t>refactor-authentication</w:t>
+      </w:r>
+      <w:proofErr w:type="spellEnd"/>
+      <w:r>
+        <w:rPr>
+          <w:rFonts w:ascii="Courier New" w:hAnsi="Courier New" w:cs="Courier New"/>
+        </w:rPr>
+        <w:t xml:space="preserve">, </w:t>
+      </w:r>
+      <w:proofErr w:type="spellStart"/>
+      <w:r>
+        <w:rPr>
+          <w:rFonts w:ascii="Courier New" w:hAnsi="Courier New" w:cs="Courier New"/>
+        </w:rPr>
+        <w:t>user</w:t>
+      </w:r>
+      <w:proofErr w:type="spellEnd"/>
+      <w:r>
+        <w:rPr>
+          <w:rFonts w:ascii="Courier New" w:hAnsi="Courier New" w:cs="Courier New"/>
+        </w:rPr>
+        <w:t>-</w:t>
+      </w:r>
+      <w:proofErr w:type="spellStart"/>
+      <w:r>
+        <w:rPr>
+          <w:rFonts w:ascii="Courier New" w:hAnsi="Courier New" w:cs="Courier New"/>
+        </w:rPr>
+        <w:t>content</w:t>
+      </w:r>
+      <w:proofErr w:type="spellEnd"/>
+      <w:r>
+        <w:rPr>
+          <w:rFonts w:ascii="Courier New" w:hAnsi="Courier New" w:cs="Courier New"/>
+        </w:rPr>
+        <w:t>-cache-</w:t>
+      </w:r>
+      <w:proofErr w:type="spellStart"/>
+      <w:r>
+        <w:rPr>
+          <w:rFonts w:ascii="Courier New" w:hAnsi="Courier New" w:cs="Courier New"/>
+        </w:rPr>
+        <w:t>key</w:t>
+      </w:r>
+      <w:proofErr w:type="spellEnd"/>
+      <w:r>
+        <w:rPr>
+          <w:rFonts w:ascii="Courier New" w:hAnsi="Courier New" w:cs="Courier New"/>
+        </w:rPr>
+        <w:t xml:space="preserve">, </w:t>
+      </w:r>
+      <w:proofErr w:type="spellStart"/>
+      <w:r>
+        <w:rPr>
+          <w:rFonts w:ascii="Courier New" w:hAnsi="Courier New" w:cs="Courier New"/>
+        </w:rPr>
+        <w:t>make</w:t>
+      </w:r>
+      <w:proofErr w:type="spellEnd"/>
+      <w:r>
+        <w:rPr>
+          <w:rFonts w:ascii="Courier New" w:hAnsi="Courier New" w:cs="Courier New"/>
+        </w:rPr>
+        <w:t>-retina-</w:t>
+      </w:r>
+      <w:proofErr w:type="spellStart"/>
+      <w:r>
+        <w:rPr>
+          <w:rFonts w:ascii="Courier New" w:hAnsi="Courier New" w:cs="Courier New"/>
+        </w:rPr>
+        <w:t>avatars</w:t>
+      </w:r>
+      <w:proofErr w:type="spellEnd"/>
       <w:r>
         <w:t>), para que otros puedan ver en qué se está trabajando.</w:t>
       </w:r>
@@ -100,7 +182,15 @@
         <w:t>Agregar confirmaciones</w:t>
       </w:r>
       <w:r>
-        <w:t xml:space="preserve"> (commits)</w:t>
+        <w:t xml:space="preserve"> (</w:t>
+      </w:r>
+      <w:proofErr w:type="spellStart"/>
+      <w:r>
+        <w:t>commits</w:t>
+      </w:r>
+      <w:proofErr w:type="spellEnd"/>
+      <w:r>
+        <w:t>)</w:t>
       </w:r>
     </w:p>
     <w:p>
@@ -117,8 +207,13 @@
         <w:t>, es hora de comenzar a hacer cambios. Cada vez que agrega, edita o elimina un archivo, realiza un</w:t>
       </w:r>
       <w:r>
-        <w:t xml:space="preserve"> commit</w:t>
-      </w:r>
+        <w:t xml:space="preserve"> </w:t>
+      </w:r>
+      <w:proofErr w:type="spellStart"/>
+      <w:r>
+        <w:t>commit</w:t>
+      </w:r>
+      <w:proofErr w:type="spellEnd"/>
       <w:r>
         <w:t xml:space="preserve"> y los agrega a su rama. Este proceso de agregar confirmaciones realiza un seguimiento de su progreso a medida que trabaja en una rama de características.</w:t>
       </w:r>
@@ -130,21 +225,27 @@
       <w:r>
         <w:t xml:space="preserve">Los </w:t>
       </w:r>
+      <w:proofErr w:type="spellStart"/>
       <w:r>
         <w:t>commits</w:t>
       </w:r>
+      <w:proofErr w:type="spellEnd"/>
       <w:r>
         <w:t xml:space="preserve"> también crean una historia transparente de su trabajo que otros pueden seguir para comprender lo que ha hecho y por qué. Cada </w:t>
       </w:r>
+      <w:proofErr w:type="spellStart"/>
       <w:r>
         <w:t>commit</w:t>
       </w:r>
+      <w:proofErr w:type="spellEnd"/>
       <w:r>
         <w:t xml:space="preserve"> tiene un mensaje de confirmación asociado, que es una descripción que explica por qué se realizó un cambio en particular. Además, cada </w:t>
       </w:r>
+      <w:proofErr w:type="spellStart"/>
       <w:r>
         <w:t>commit</w:t>
       </w:r>
+      <w:proofErr w:type="spellEnd"/>
       <w:r>
         <w:t xml:space="preserve"> se considera una unidad de cambio separada. Esto le permite revertir los cambios si se encuentra un error, o si decide ir en una dirección diferente.</w:t>
       </w:r>
@@ -157,6 +258,7 @@
           <w:bCs/>
         </w:rPr>
       </w:pPr>
+      <w:proofErr w:type="spellStart"/>
       <w:r>
         <w:rPr>
           <w:b/>
@@ -164,6 +266,7 @@
         </w:rPr>
         <w:t>ProTip</w:t>
       </w:r>
+      <w:proofErr w:type="spellEnd"/>
     </w:p>
     <w:p>
       <w:pPr>
@@ -176,11 +279,16 @@
         <w:t>de</w:t>
       </w:r>
       <w:r>
-        <w:t xml:space="preserve"> confirmación son importantes, especialmente porque Git rastrea sus cambios y luego los muestra como c</w:t>
+        <w:t xml:space="preserve"> confirmación son importantes, especialmente porque Git rastrea sus cambios y luego los muestra como </w:t>
+      </w:r>
+      <w:proofErr w:type="spellStart"/>
+      <w:r>
+        <w:t>c</w:t>
       </w:r>
       <w:r>
         <w:t>ommit</w:t>
       </w:r>
+      <w:proofErr w:type="spellEnd"/>
       <w:r>
         <w:t xml:space="preserve"> una vez que se envían al servidor. Al escribir mensajes de confirmación claros, puede facilitar que otras personas lo sigan y proporcionen comentarios.</w:t>
       </w:r>
@@ -195,9 +303,19 @@
       <w:r>
         <w:t xml:space="preserve"> (</w:t>
       </w:r>
-      <w:r>
-        <w:t>Pull Request</w:t>
-      </w:r>
+      <w:proofErr w:type="spellStart"/>
+      <w:r>
+        <w:t>Pull</w:t>
+      </w:r>
+      <w:proofErr w:type="spellEnd"/>
+      <w:r>
+        <w:t xml:space="preserve"> </w:t>
+      </w:r>
+      <w:proofErr w:type="spellStart"/>
+      <w:r>
+        <w:t>Request</w:t>
+      </w:r>
+      <w:proofErr w:type="spellEnd"/>
       <w:r>
         <w:t>)</w:t>
       </w:r>
@@ -227,7 +345,15 @@
         <w:t>código,</w:t>
       </w:r>
       <w:r>
-        <w:t xml:space="preserve"> pero quiere compartir algunas capturas de pantalla o ideas generales, cuando está atascado y necesita ayuda o consejo, o cuando está listo para alguien para revisar tu trabajo. Al usar el sistema @mention de GitHub en su mensaje de solicitud de extracción, puede solicitar comentarios de personas o equipos específicos, ya sea que estén al final del pasillo o a diez zonas horarias de distancia.</w:t>
+        <w:t xml:space="preserve"> pero quiere compartir algunas capturas de pantalla o ideas generales, cuando está atascado y necesita ayuda o consejo, o cuando está listo para alguien para revisar tu trabajo. Al usar el sistema @</w:t>
+      </w:r>
+      <w:proofErr w:type="spellStart"/>
+      <w:r>
+        <w:t>mention</w:t>
+      </w:r>
+      <w:proofErr w:type="spellEnd"/>
+      <w:r>
+        <w:t xml:space="preserve"> de GitHub en su mensaje de solicitud de extracción, puede solicitar comentarios de personas o equipos específicos, ya sea que estén al final del pasillo o a diez zonas horarias de distancia.</w:t>
       </w:r>
     </w:p>
     <w:p>
@@ -238,6 +364,7 @@
           <w:bCs/>
         </w:rPr>
       </w:pPr>
+      <w:proofErr w:type="spellStart"/>
       <w:r>
         <w:rPr>
           <w:b/>
@@ -245,13 +372,30 @@
         </w:rPr>
         <w:t>ProTip</w:t>
       </w:r>
-    </w:p>
-    <w:p>
-      <w:pPr>
-        <w:pStyle w:val="APAParrafo"/>
-      </w:pPr>
-      <w:r>
-        <w:t>Las solicitudes de extracción son útiles para contribuir a proyectos de código abierto y para gestionar cambios en repositorios compartidos. Si está utilizando un modelo Fork &amp; Pull, las solicitudes de extracción proporcionan una manera de notificar a los encargados del proyecto sobre los cambios que desea que consideren. Si está utilizando un modelo de repositorio compartido, las solicitudes de extracción ayudan a iniciar la revisión del código y la conversación sobre los cambios propuestos antes de que se fusionen en la rama maestra.</w:t>
+      <w:proofErr w:type="spellEnd"/>
+    </w:p>
+    <w:p>
+      <w:pPr>
+        <w:pStyle w:val="APAParrafo"/>
+      </w:pPr>
+      <w:r>
+        <w:t xml:space="preserve">Las solicitudes de extracción son útiles para contribuir a proyectos de código abierto y para gestionar cambios en repositorios compartidos. Si está utilizando un modelo </w:t>
+      </w:r>
+      <w:proofErr w:type="spellStart"/>
+      <w:r>
+        <w:t>Fork</w:t>
+      </w:r>
+      <w:proofErr w:type="spellEnd"/>
+      <w:r>
+        <w:t xml:space="preserve"> &amp; </w:t>
+      </w:r>
+      <w:proofErr w:type="spellStart"/>
+      <w:r>
+        <w:t>Pull</w:t>
+      </w:r>
+      <w:proofErr w:type="spellEnd"/>
+      <w:r>
+        <w:t>, las solicitudes de extracción proporcionan una manera de notificar a los encargados del proyecto sobre los cambios que desea que consideren. Si está utilizando un modelo de repositorio compartido, las solicitudes de extracción ayudan a iniciar la revisión del código y la conversación sobre los cambios propuestos antes de que se fusionen en la rama maestra.</w:t>
       </w:r>
     </w:p>
     <w:p>
@@ -287,6 +431,7 @@
           <w:bCs/>
         </w:rPr>
       </w:pPr>
+      <w:proofErr w:type="spellStart"/>
       <w:r>
         <w:rPr>
           <w:b/>
@@ -294,13 +439,38 @@
         </w:rPr>
         <w:t>ProTip</w:t>
       </w:r>
-    </w:p>
-    <w:p>
-      <w:pPr>
-        <w:pStyle w:val="APAParrafo"/>
-      </w:pPr>
-      <w:r>
-        <w:t>Los comentarios de Solicitud de extracción están escritos en Markdown, por lo que puede incrustar imágenes y emoji, usar bloques de texto preformateados y otros formatos livianos.</w:t>
+      <w:proofErr w:type="spellEnd"/>
+    </w:p>
+    <w:p>
+      <w:pPr>
+        <w:pStyle w:val="APAParrafo"/>
+      </w:pPr>
+      <w:r>
+        <w:t xml:space="preserve">Los comentarios de Solicitud de extracción están escritos en </w:t>
+      </w:r>
+      <w:proofErr w:type="spellStart"/>
+      <w:r>
+        <w:t>Markdown</w:t>
+      </w:r>
+      <w:proofErr w:type="spellEnd"/>
+      <w:r>
+        <w:t xml:space="preserve">, por lo que puede incrustar imágenes y </w:t>
+      </w:r>
+      <w:proofErr w:type="spellStart"/>
+      <w:r>
+        <w:t>emoji</w:t>
+      </w:r>
+      <w:proofErr w:type="spellEnd"/>
+      <w:r>
+        <w:t xml:space="preserve">, usar bloques de texto </w:t>
+      </w:r>
+      <w:proofErr w:type="spellStart"/>
+      <w:r>
+        <w:t>preformateados</w:t>
+      </w:r>
+      <w:proofErr w:type="spellEnd"/>
+      <w:r>
+        <w:t xml:space="preserve"> y otros formatos livianos.</w:t>
       </w:r>
     </w:p>
     <w:p>
@@ -311,7 +481,15 @@
         <w:t>Desplegar</w:t>
       </w:r>
       <w:r>
-        <w:t xml:space="preserve"> (deploy)</w:t>
+        <w:t xml:space="preserve"> (</w:t>
+      </w:r>
+      <w:proofErr w:type="spellStart"/>
+      <w:r>
+        <w:t>deploy</w:t>
+      </w:r>
+      <w:proofErr w:type="spellEnd"/>
+      <w:r>
+        <w:t>)</w:t>
       </w:r>
     </w:p>
     <w:p>
@@ -325,7 +503,15 @@
         <w:t>rama</w:t>
       </w:r>
       <w:r>
-        <w:t xml:space="preserve"> para la prueba final en producción antes de fusionarse con master.</w:t>
+        <w:t xml:space="preserve"> para la prueba final en producción antes de fusionarse con </w:t>
+      </w:r>
+      <w:proofErr w:type="gramStart"/>
+      <w:r>
+        <w:t>master</w:t>
+      </w:r>
+      <w:proofErr w:type="gramEnd"/>
+      <w:r>
+        <w:t>.</w:t>
       </w:r>
     </w:p>
     <w:p>
@@ -350,53 +536,73 @@
         <w:t>Unir</w:t>
       </w:r>
       <w:r>
-        <w:t xml:space="preserve"> (merge)</w:t>
-      </w:r>
+        <w:t xml:space="preserve"> (</w:t>
+      </w:r>
+      <w:proofErr w:type="spellStart"/>
+      <w:r>
+        <w:t>merge</w:t>
+      </w:r>
+      <w:proofErr w:type="spellEnd"/>
+      <w:r>
+        <w:t>)</w:t>
+      </w:r>
+    </w:p>
+    <w:p>
+      <w:pPr>
+        <w:pStyle w:val="APAParrafo"/>
+      </w:pPr>
+      <w:r>
+        <w:t>Ahora que sus cambios se han verificado en producción, es hora de fusionar su código en la rama maestra.</w:t>
+      </w:r>
+    </w:p>
+    <w:p>
+      <w:pPr>
+        <w:pStyle w:val="APAParrafo"/>
+      </w:pPr>
+    </w:p>
+    <w:p>
+      <w:pPr>
+        <w:pStyle w:val="APAParrafo"/>
+      </w:pPr>
+      <w:r>
+        <w:lastRenderedPageBreak/>
+        <w:t>Una vez fusionadas, las solicitudes de extracción conservan un registro de los cambios históricos en su código. Debido a que pueden buscarse, permiten que cualquiera retroceda en el tiempo para comprender por qué y cómo se tomó una decisión.</w:t>
+      </w:r>
+    </w:p>
+    <w:p>
+      <w:pPr>
+        <w:pStyle w:val="APAParrafo"/>
+      </w:pPr>
+    </w:p>
+    <w:p>
+      <w:pPr>
+        <w:pStyle w:val="APAParrafo"/>
+      </w:pPr>
+      <w:proofErr w:type="spellStart"/>
+      <w:r>
+        <w:t>ProTip</w:t>
+      </w:r>
+      <w:proofErr w:type="spellEnd"/>
+    </w:p>
+    <w:p>
+      <w:pPr>
+        <w:pStyle w:val="APAParrafo"/>
+      </w:pPr>
+      <w:r>
+        <w:t>Al incorporar ciertas palabras clave en el texto de su solicitud de extracción, puede asociar problemas con el código. Cuando se fusiona su solicitud de extracción, los problemas relacionados también se cierran. Por ejemplo, ingresar la frase Cierra # 32 cerraría el número 32 en el repositorio.</w:t>
+      </w:r>
+    </w:p>
+    <w:p>
+      <w:pPr>
+        <w:pStyle w:val="APAParrafo"/>
+      </w:pPr>
+    </w:p>
+    <w:p>
+      <w:pPr>
+        <w:pStyle w:val="APAParrafo"/>
+      </w:pPr>
       <w:bookmarkStart w:id="0" w:name="_GoBack"/>
       <w:bookmarkEnd w:id="0"/>
-    </w:p>
-    <w:p>
-      <w:pPr>
-        <w:pStyle w:val="APAParrafo"/>
-      </w:pPr>
-      <w:r>
-        <w:t>Ahora que sus cambios se han verificado en producción, es hora de fusionar su código en la rama maestra.</w:t>
-      </w:r>
-    </w:p>
-    <w:p>
-      <w:pPr>
-        <w:pStyle w:val="APAParrafo"/>
-      </w:pPr>
-    </w:p>
-    <w:p>
-      <w:pPr>
-        <w:pStyle w:val="APAParrafo"/>
-      </w:pPr>
-      <w:r>
-        <w:lastRenderedPageBreak/>
-        <w:t>Una vez fusionadas, las solicitudes de extracción conservan un registro de los cambios históricos en su código. Debido a que pueden buscarse, permiten que cualquiera retroceda en el tiempo para comprender por qué y cómo se tomó una decisión.</w:t>
-      </w:r>
-    </w:p>
-    <w:p>
-      <w:pPr>
-        <w:pStyle w:val="APAParrafo"/>
-      </w:pPr>
-    </w:p>
-    <w:p>
-      <w:pPr>
-        <w:pStyle w:val="APAParrafo"/>
-      </w:pPr>
-      <w:r>
-        <w:t>ProTip</w:t>
-      </w:r>
-    </w:p>
-    <w:p>
-      <w:pPr>
-        <w:pStyle w:val="APAParrafo"/>
-      </w:pPr>
-      <w:r>
-        <w:t>Al incorporar ciertas palabras clave en el texto de su solicitud de extracción, puede asociar problemas con el código. Cuando se fusiona su solicitud de extracción, los problemas relacionados también se cierran. Por ejemplo, ingresar la frase Cierra # 32 cerraría el número 32 en el repositorio.</w:t>
-      </w:r>
     </w:p>
     <w:sectPr>
       <w:pgSz w:w="12240" w:h="15840"/>

</xml_diff>